<commit_message>
Aggiunta grafi mermaid alla relazione in formato DOCX e PDF
</commit_message>
<xml_diff>
--- a/RelazioneProgettoEsameNicoloBarbieri33244A.docx
+++ b/RelazioneProgettoEsameNicoloBarbieri33244A.docx
@@ -81,7 +81,7 @@
         <w:t xml:space="preserve">Logo UNIMI</w:t>
       </w:r>
     </w:p>
-    <w:bookmarkStart w:id="78" w:name="dsa-manuale-duso"/>
+    <w:bookmarkStart w:id="90" w:name="dsa-manuale-duso"/>
     <w:p>
       <w:pPr>
         <w:pStyle w:val="Heading1"/>
@@ -418,7 +418,7 @@
     </w:p>
     <w:bookmarkEnd w:id="29"/>
     <w:bookmarkEnd w:id="30"/>
-    <w:bookmarkStart w:id="51" w:name="processo-di-produzione"/>
+    <w:bookmarkStart w:id="63" w:name="processo-di-produzione"/>
     <w:p>
       <w:pPr>
         <w:pStyle w:val="Heading2"/>
@@ -469,7 +469,7 @@
       </w:r>
     </w:p>
     <w:bookmarkEnd w:id="31"/>
-    <w:bookmarkStart w:id="36" w:name="gestione-documentale"/>
+    <w:bookmarkStart w:id="48" w:name="gestione-documentale"/>
     <w:p>
       <w:pPr>
         <w:pStyle w:val="Heading3"/>
@@ -502,7 +502,7 @@
         <w:t xml:space="preserve">definito per il progetto. Ad esempio, (i) la raccolta o produzione dei contenuti, (ii) la valutazione dei diritti, (iii) la trasformazione dei formati, (iv) la strutturazione dei contenuti, (v) l’applicazione dello stile grafico, (vi) la generazione dei metadati, (vii) la distribuzione dei contenuti. Nella descrizione del flusso considerare le fasi di revisione, controllo e approvazione che possono richiedere le diverse fasi.</w:t>
       </w:r>
     </w:p>
-    <w:bookmarkStart w:id="32" w:name="Xe3986336079761a600988d5963cc6edcd13fc2d"/>
+    <w:bookmarkStart w:id="35" w:name="Xe3986336079761a600988d5963cc6edcd13fc2d"/>
     <w:p>
       <w:pPr>
         <w:pStyle w:val="Heading4"/>
@@ -513,272 +513,53 @@
     </w:p>
     <w:p>
       <w:pPr>
-        <w:pStyle w:val="SourceCode"/>
-      </w:pPr>
-      <w:r>
-        <w:rPr>
-          <w:rStyle w:val="VerbatimChar"/>
-        </w:rPr>
-        <w:t xml:space="preserve">flowchart LR    </w:t>
-      </w:r>
-      <w:r>
-        <w:br/>
-      </w:r>
-      <w:r>
-        <w:rPr>
-          <w:rStyle w:val="VerbatimChar"/>
-        </w:rPr>
-        <w:t xml:space="preserve">    id1([Decisione dei temi da affrontare])</w:t>
-      </w:r>
-      <w:r>
-        <w:br/>
-      </w:r>
-      <w:r>
-        <w:rPr>
-          <w:rStyle w:val="VerbatimChar"/>
-        </w:rPr>
-        <w:t xml:space="preserve">    id2(Ricerca e validazione delle fonti)</w:t>
-      </w:r>
-      <w:r>
-        <w:br/>
-      </w:r>
-      <w:r>
-        <w:rPr>
-          <w:rStyle w:val="VerbatimChar"/>
-        </w:rPr>
-        <w:t xml:space="preserve">    id3{Stesura bozza Ebook}</w:t>
-      </w:r>
-      <w:r>
-        <w:br/>
-      </w:r>
-      <w:r>
-        <w:rPr>
-          <w:rStyle w:val="VerbatimChar"/>
-        </w:rPr>
-        <w:t xml:space="preserve">    id4([Generazione bibiografia])</w:t>
-      </w:r>
-      <w:r>
-        <w:br/>
-      </w:r>
-      <w:r>
-        <w:rPr>
-          <w:rStyle w:val="VerbatimChar"/>
-        </w:rPr>
-        <w:t xml:space="preserve">    id5([Stesura bozza testo])</w:t>
-      </w:r>
-      <w:r>
-        <w:br/>
-      </w:r>
-      <w:r>
-        <w:rPr>
-          <w:rStyle w:val="VerbatimChar"/>
-        </w:rPr>
-        <w:t xml:space="preserve">    id6([Generazione stile grafico])</w:t>
-      </w:r>
-      <w:r>
-        <w:br/>
-      </w:r>
-      <w:r>
-        <w:rPr>
-          <w:rStyle w:val="VerbatimChar"/>
-        </w:rPr>
-        <w:t xml:space="preserve">    id7([Inserimento elementi interattivi])</w:t>
-      </w:r>
-      <w:r>
-        <w:br/>
-      </w:r>
-      <w:r>
-        <w:rPr>
-          <w:rStyle w:val="VerbatimChar"/>
-        </w:rPr>
-        <w:t xml:space="preserve">    id8([Ricerca immagini])</w:t>
-      </w:r>
-      <w:r>
-        <w:br/>
-      </w:r>
-      <w:r>
-        <w:rPr>
-          <w:rStyle w:val="VerbatimChar"/>
-        </w:rPr>
-        <w:t xml:space="preserve">    id9([Generazione file audio])</w:t>
-      </w:r>
-      <w:r>
-        <w:br/>
-      </w:r>
-      <w:r>
-        <w:rPr>
-          <w:rStyle w:val="VerbatimChar"/>
-        </w:rPr>
-        <w:t xml:space="preserve">    id10([Bozza testo completa])</w:t>
-      </w:r>
-      <w:r>
-        <w:br/>
-      </w:r>
-      <w:r>
-        <w:rPr>
-          <w:rStyle w:val="VerbatimChar"/>
-        </w:rPr>
-        <w:t xml:space="preserve">    id11([Definizione elementi grafici ebook])</w:t>
-      </w:r>
-      <w:r>
-        <w:br/>
-      </w:r>
-      <w:r>
-        <w:rPr>
-          <w:rStyle w:val="VerbatimChar"/>
-        </w:rPr>
-        <w:t xml:space="preserve">    id12{Revisione finale pre-distribuzione}</w:t>
-      </w:r>
-      <w:r>
-        <w:br/>
-      </w:r>
-      <w:r>
-        <w:rPr>
-          <w:rStyle w:val="VerbatimChar"/>
-        </w:rPr>
-        <w:t xml:space="preserve">    id13(Generazione ebook finale)</w:t>
-      </w:r>
-      <w:r>
-        <w:br/>
-      </w:r>
-      <w:r>
-        <w:br/>
-      </w:r>
-      <w:r>
-        <w:rPr>
-          <w:rStyle w:val="VerbatimChar"/>
-        </w:rPr>
-        <w:t xml:space="preserve">    id1 --&gt; id2 --&gt; id3</w:t>
-      </w:r>
-      <w:r>
-        <w:br/>
-      </w:r>
-      <w:r>
-        <w:rPr>
-          <w:rStyle w:val="VerbatimChar"/>
-        </w:rPr>
-        <w:t xml:space="preserve">    id3 --&gt; id4</w:t>
-      </w:r>
-      <w:r>
-        <w:br/>
-      </w:r>
-      <w:r>
-        <w:rPr>
-          <w:rStyle w:val="VerbatimChar"/>
-        </w:rPr>
-        <w:t xml:space="preserve">    id3 --&gt; id5</w:t>
-      </w:r>
-      <w:r>
-        <w:br/>
-      </w:r>
-      <w:r>
-        <w:rPr>
-          <w:rStyle w:val="VerbatimChar"/>
-        </w:rPr>
-        <w:t xml:space="preserve">    id5 --&gt; id10</w:t>
-      </w:r>
-      <w:r>
-        <w:br/>
-      </w:r>
-      <w:r>
-        <w:rPr>
-          <w:rStyle w:val="VerbatimChar"/>
-        </w:rPr>
-        <w:t xml:space="preserve">    id3 --&gt; id11</w:t>
-      </w:r>
-      <w:r>
-        <w:br/>
-      </w:r>
-      <w:r>
-        <w:rPr>
-          <w:rStyle w:val="VerbatimChar"/>
-        </w:rPr>
-        <w:t xml:space="preserve">    id11 --&gt; id6</w:t>
-      </w:r>
-      <w:r>
-        <w:br/>
-      </w:r>
-      <w:r>
-        <w:rPr>
-          <w:rStyle w:val="VerbatimChar"/>
-        </w:rPr>
-        <w:t xml:space="preserve">    id11 --&gt; id7</w:t>
-      </w:r>
-      <w:r>
-        <w:br/>
-      </w:r>
-      <w:r>
-        <w:rPr>
-          <w:rStyle w:val="VerbatimChar"/>
-        </w:rPr>
-        <w:t xml:space="preserve">    id11 --&gt; id8</w:t>
-      </w:r>
-      <w:r>
-        <w:br/>
-      </w:r>
-      <w:r>
-        <w:rPr>
-          <w:rStyle w:val="VerbatimChar"/>
-        </w:rPr>
-        <w:t xml:space="preserve">    id11 --&gt;id9</w:t>
-      </w:r>
-      <w:r>
-        <w:br/>
-      </w:r>
-      <w:r>
-        <w:rPr>
-          <w:rStyle w:val="VerbatimChar"/>
-        </w:rPr>
-        <w:t xml:space="preserve">    id9 --&gt;id12</w:t>
-      </w:r>
-      <w:r>
-        <w:br/>
-      </w:r>
-      <w:r>
-        <w:rPr>
-          <w:rStyle w:val="VerbatimChar"/>
-        </w:rPr>
-        <w:t xml:space="preserve">    id8 --&gt; id12</w:t>
-      </w:r>
-      <w:r>
-        <w:br/>
-      </w:r>
-      <w:r>
-        <w:rPr>
-          <w:rStyle w:val="VerbatimChar"/>
-        </w:rPr>
-        <w:t xml:space="preserve">    id7 --&gt; id12</w:t>
-      </w:r>
-      <w:r>
-        <w:br/>
-      </w:r>
-      <w:r>
-        <w:rPr>
-          <w:rStyle w:val="VerbatimChar"/>
-        </w:rPr>
-        <w:t xml:space="preserve">    id6 --&gt;id12</w:t>
-      </w:r>
-      <w:r>
-        <w:br/>
-      </w:r>
-      <w:r>
-        <w:rPr>
-          <w:rStyle w:val="VerbatimChar"/>
-        </w:rPr>
-        <w:t xml:space="preserve">    id10 --&gt;id12</w:t>
-      </w:r>
-      <w:r>
-        <w:br/>
-      </w:r>
-      <w:r>
-        <w:rPr>
-          <w:rStyle w:val="VerbatimChar"/>
-        </w:rPr>
-        <w:t xml:space="preserve">    id12 --&gt; id13</w:t>
-      </w:r>
-    </w:p>
-    <w:bookmarkEnd w:id="32"/>
-    <w:bookmarkStart w:id="33" w:name="strutturazione-dei-contenuti"/>
+        <w:pStyle w:val="FirstParagraph"/>
+      </w:pPr>
+      <w:r>
+        <w:drawing>
+          <wp:inline>
+            <wp:extent cx="5334000" cy="1020535"/>
+            <wp:effectExtent b="0" l="0" r="0" t="0"/>
+            <wp:docPr descr="" title="" id="33" name="Picture"/>
+            <a:graphic>
+              <a:graphicData uri="http://schemas.openxmlformats.org/drawingml/2006/picture">
+                <pic:pic>
+                  <pic:nvPicPr>
+                    <pic:cNvPr descr="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" id="34" name="Picture"/>
+                    <pic:cNvPicPr>
+                      <a:picLocks noChangeArrowheads="1" noChangeAspect="1"/>
+                    </pic:cNvPicPr>
+                  </pic:nvPicPr>
+                  <pic:blipFill>
+                    <a:blip r:embed="rId32"/>
+                    <a:stretch>
+                      <a:fillRect/>
+                    </a:stretch>
+                  </pic:blipFill>
+                  <pic:spPr bwMode="auto">
+                    <a:xfrm>
+                      <a:off x="0" y="0"/>
+                      <a:ext cx="5334000" cy="1020535"/>
+                    </a:xfrm>
+                    <a:prstGeom prst="rect">
+                      <a:avLst/>
+                    </a:prstGeom>
+                    <a:noFill/>
+                    <a:ln w="9525">
+                      <a:noFill/>
+                      <a:headEnd/>
+                      <a:tailEnd/>
+                    </a:ln>
+                  </pic:spPr>
+                </pic:pic>
+              </a:graphicData>
+            </a:graphic>
+          </wp:inline>
+        </w:drawing>
+      </w:r>
+    </w:p>
+    <w:bookmarkEnd w:id="35"/>
+    <w:bookmarkStart w:id="39" w:name="strutturazione-dei-contenuti"/>
     <w:p>
       <w:pPr>
         <w:pStyle w:val="Heading4"/>
@@ -789,155 +570,53 @@
     </w:p>
     <w:p>
       <w:pPr>
-        <w:pStyle w:val="SourceCode"/>
-      </w:pPr>
-      <w:r>
-        <w:rPr>
-          <w:rStyle w:val="VerbatimChar"/>
-        </w:rPr>
-        <w:t xml:space="preserve">flowchart LR</w:t>
-      </w:r>
-      <w:r>
-        <w:br/>
-      </w:r>
-      <w:r>
-        <w:rPr>
-          <w:rStyle w:val="VerbatimChar"/>
-        </w:rPr>
-        <w:t xml:space="preserve">    id1{{Bozza del testo}}</w:t>
-      </w:r>
-      <w:r>
-        <w:br/>
-      </w:r>
-      <w:r>
-        <w:rPr>
-          <w:rStyle w:val="VerbatimChar"/>
-        </w:rPr>
-        <w:t xml:space="preserve">    id2(Controllo ortografico)</w:t>
-      </w:r>
-      <w:r>
-        <w:br/>
-      </w:r>
-      <w:r>
-        <w:rPr>
-          <w:rStyle w:val="VerbatimChar"/>
-        </w:rPr>
-        <w:t xml:space="preserve">    id3(Controllo lessicale e logico)</w:t>
-      </w:r>
-      <w:r>
-        <w:br/>
-      </w:r>
-      <w:r>
-        <w:rPr>
-          <w:rStyle w:val="VerbatimChar"/>
-        </w:rPr>
-        <w:t xml:space="preserve">    id4([Suddivisione in capitoli])</w:t>
-      </w:r>
-      <w:r>
-        <w:br/>
-      </w:r>
-      <w:r>
-        <w:rPr>
-          <w:rStyle w:val="VerbatimChar"/>
-        </w:rPr>
-        <w:t xml:space="preserve">    id5(Inserimento link interni)</w:t>
-      </w:r>
-      <w:r>
-        <w:br/>
-      </w:r>
-      <w:r>
-        <w:rPr>
-          <w:rStyle w:val="VerbatimChar"/>
-        </w:rPr>
-        <w:t xml:space="preserve">    id6(Inserimento elementi interattivi)</w:t>
-      </w:r>
-      <w:r>
-        <w:br/>
-      </w:r>
-      <w:r>
-        <w:rPr>
-          <w:rStyle w:val="VerbatimChar"/>
-        </w:rPr>
-        <w:t xml:space="preserve">    id7((Revisione finale del documento))</w:t>
-      </w:r>
-      <w:r>
-        <w:br/>
-      </w:r>
-      <w:r>
-        <w:br/>
-      </w:r>
-      <w:r>
-        <w:rPr>
-          <w:rStyle w:val="VerbatimChar"/>
-        </w:rPr>
-        <w:t xml:space="preserve">    id1 --&gt; id4</w:t>
-      </w:r>
-      <w:r>
-        <w:br/>
-      </w:r>
-      <w:r>
-        <w:rPr>
-          <w:rStyle w:val="VerbatimChar"/>
-        </w:rPr>
-        <w:t xml:space="preserve">    id4 --&gt; id2</w:t>
-      </w:r>
-      <w:r>
-        <w:br/>
-      </w:r>
-      <w:r>
-        <w:rPr>
-          <w:rStyle w:val="VerbatimChar"/>
-        </w:rPr>
-        <w:t xml:space="preserve">    id4 --&gt; id3</w:t>
-      </w:r>
-      <w:r>
-        <w:br/>
-      </w:r>
-      <w:r>
-        <w:rPr>
-          <w:rStyle w:val="VerbatimChar"/>
-        </w:rPr>
-        <w:t xml:space="preserve">    id1 --&gt; id6</w:t>
-      </w:r>
-      <w:r>
-        <w:br/>
-      </w:r>
-      <w:r>
-        <w:rPr>
-          <w:rStyle w:val="VerbatimChar"/>
-        </w:rPr>
-        <w:t xml:space="preserve">    id3 --&gt; id5</w:t>
-      </w:r>
-      <w:r>
-        <w:br/>
-      </w:r>
-      <w:r>
-        <w:rPr>
-          <w:rStyle w:val="VerbatimChar"/>
-        </w:rPr>
-        <w:t xml:space="preserve">    id4 --&gt; id5</w:t>
-      </w:r>
-      <w:r>
-        <w:br/>
-      </w:r>
-      <w:r>
-        <w:rPr>
-          <w:rStyle w:val="VerbatimChar"/>
-        </w:rPr>
-        <w:t xml:space="preserve">    id5 --&gt; id7</w:t>
-      </w:r>
-      <w:r>
-        <w:br/>
-      </w:r>
-      <w:r>
-        <w:rPr>
-          <w:rStyle w:val="VerbatimChar"/>
-        </w:rPr>
-        <w:t xml:space="preserve">    id6 --&gt; id7</w:t>
-      </w:r>
-    </w:p>
-    <w:bookmarkEnd w:id="33"/>
-    <w:bookmarkStart w:id="34" w:name="X6a0e9cdb37bf656f860f22e89b7c0a08d026ffa"/>
+        <w:pStyle w:val="FirstParagraph"/>
+      </w:pPr>
+      <w:r>
+        <w:drawing>
+          <wp:inline>
+            <wp:extent cx="5334000" cy="1313089"/>
+            <wp:effectExtent b="0" l="0" r="0" t="0"/>
+            <wp:docPr descr="" title="" id="37" name="Picture"/>
+            <a:graphic>
+              <a:graphicData uri="http://schemas.openxmlformats.org/drawingml/2006/picture">
+                <pic:pic>
+                  <pic:nvPicPr>
+                    <pic:cNvPr descr="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" id="38" name="Picture"/>
+                    <pic:cNvPicPr>
+                      <a:picLocks noChangeArrowheads="1" noChangeAspect="1"/>
+                    </pic:cNvPicPr>
+                  </pic:nvPicPr>
+                  <pic:blipFill>
+                    <a:blip r:embed="rId36"/>
+                    <a:stretch>
+                      <a:fillRect/>
+                    </a:stretch>
+                  </pic:blipFill>
+                  <pic:spPr bwMode="auto">
+                    <a:xfrm>
+                      <a:off x="0" y="0"/>
+                      <a:ext cx="5334000" cy="1313089"/>
+                    </a:xfrm>
+                    <a:prstGeom prst="rect">
+                      <a:avLst/>
+                    </a:prstGeom>
+                    <a:noFill/>
+                    <a:ln w="9525">
+                      <a:noFill/>
+                      <a:headEnd/>
+                      <a:tailEnd/>
+                    </a:ln>
+                  </pic:spPr>
+                </pic:pic>
+              </a:graphicData>
+            </a:graphic>
+          </wp:inline>
+        </w:drawing>
+      </w:r>
+    </w:p>
+    <w:bookmarkEnd w:id="39"/>
+    <w:bookmarkStart w:id="43" w:name="X6a0e9cdb37bf656f860f22e89b7c0a08d026ffa"/>
     <w:p>
       <w:pPr>
         <w:pStyle w:val="Heading4"/>
@@ -948,140 +627,53 @@
     </w:p>
     <w:p>
       <w:pPr>
-        <w:pStyle w:val="SourceCode"/>
-      </w:pPr>
-      <w:r>
-        <w:rPr>
-          <w:rStyle w:val="VerbatimChar"/>
-        </w:rPr>
-        <w:t xml:space="preserve">flowchart LR</w:t>
-      </w:r>
-      <w:r>
-        <w:br/>
-      </w:r>
-      <w:r>
-        <w:br/>
-      </w:r>
-      <w:r>
-        <w:rPr>
-          <w:rStyle w:val="VerbatimChar"/>
-        </w:rPr>
-        <w:t xml:space="preserve">    id1([Creazione dei fogli di stile base])</w:t>
-      </w:r>
-      <w:r>
-        <w:br/>
-      </w:r>
-      <w:r>
-        <w:rPr>
-          <w:rStyle w:val="VerbatimChar"/>
-        </w:rPr>
-        <w:t xml:space="preserve">    id2(Aggiunta del font personalizzato)</w:t>
-      </w:r>
-      <w:r>
-        <w:br/>
-      </w:r>
-      <w:r>
-        <w:rPr>
-          <w:rStyle w:val="VerbatimChar"/>
-        </w:rPr>
-        <w:t xml:space="preserve">    id3([Impaginazione immagini])</w:t>
-      </w:r>
-      <w:r>
-        <w:br/>
-      </w:r>
-      <w:r>
-        <w:rPr>
-          <w:rStyle w:val="VerbatimChar"/>
-        </w:rPr>
-        <w:t xml:space="preserve">    id4(Riadattare impaginazione paragrafi)</w:t>
-      </w:r>
-      <w:r>
-        <w:br/>
-      </w:r>
-      <w:r>
-        <w:rPr>
-          <w:rStyle w:val="VerbatimChar"/>
-        </w:rPr>
-        <w:t xml:space="preserve">    id5([Verifica dei requisiti di accessibilita' di W3C])</w:t>
-      </w:r>
-      <w:r>
-        <w:br/>
-      </w:r>
-      <w:r>
-        <w:rPr>
-          <w:rStyle w:val="VerbatimChar"/>
-        </w:rPr>
-        <w:t xml:space="preserve">    id6([Verifica dello standard W3C sui fogli di stile])</w:t>
-      </w:r>
-      <w:r>
-        <w:br/>
-      </w:r>
-      <w:r>
-        <w:rPr>
-          <w:rStyle w:val="VerbatimChar"/>
-        </w:rPr>
-        <w:t xml:space="preserve">    id7(Verifiche sulla grafica)</w:t>
-      </w:r>
-      <w:r>
-        <w:br/>
-      </w:r>
-      <w:r>
-        <w:br/>
-      </w:r>
-      <w:r>
-        <w:rPr>
-          <w:rStyle w:val="VerbatimChar"/>
-        </w:rPr>
-        <w:t xml:space="preserve">    id1 --&gt; id2</w:t>
-      </w:r>
-      <w:r>
-        <w:br/>
-      </w:r>
-      <w:r>
-        <w:rPr>
-          <w:rStyle w:val="VerbatimChar"/>
-        </w:rPr>
-        <w:t xml:space="preserve">    id2 --&gt; id3</w:t>
-      </w:r>
-      <w:r>
-        <w:br/>
-      </w:r>
-      <w:r>
-        <w:rPr>
-          <w:rStyle w:val="VerbatimChar"/>
-        </w:rPr>
-        <w:t xml:space="preserve">    id2 --&gt;id4</w:t>
-      </w:r>
-      <w:r>
-        <w:br/>
-      </w:r>
-      <w:r>
-        <w:rPr>
-          <w:rStyle w:val="VerbatimChar"/>
-        </w:rPr>
-        <w:t xml:space="preserve">    id4 --&gt; id7</w:t>
-      </w:r>
-      <w:r>
-        <w:br/>
-      </w:r>
-      <w:r>
-        <w:rPr>
-          <w:rStyle w:val="VerbatimChar"/>
-        </w:rPr>
-        <w:t xml:space="preserve">    id7 --&gt; id5</w:t>
-      </w:r>
-      <w:r>
-        <w:br/>
-      </w:r>
-      <w:r>
-        <w:rPr>
-          <w:rStyle w:val="VerbatimChar"/>
-        </w:rPr>
-        <w:t xml:space="preserve">    id7 --&gt;id6</w:t>
-      </w:r>
-    </w:p>
-    <w:bookmarkEnd w:id="34"/>
-    <w:bookmarkStart w:id="35" w:name="produzione-ebook-e-distribuzione"/>
+        <w:pStyle w:val="FirstParagraph"/>
+      </w:pPr>
+      <w:r>
+        <w:drawing>
+          <wp:inline>
+            <wp:extent cx="5334000" cy="632732"/>
+            <wp:effectExtent b="0" l="0" r="0" t="0"/>
+            <wp:docPr descr="" title="" id="41" name="Picture"/>
+            <a:graphic>
+              <a:graphicData uri="http://schemas.openxmlformats.org/drawingml/2006/picture">
+                <pic:pic>
+                  <pic:nvPicPr>
+                    <pic:cNvPr descr="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" id="42" name="Picture"/>
+                    <pic:cNvPicPr>
+                      <a:picLocks noChangeArrowheads="1" noChangeAspect="1"/>
+                    </pic:cNvPicPr>
+                  </pic:nvPicPr>
+                  <pic:blipFill>
+                    <a:blip r:embed="rId40"/>
+                    <a:stretch>
+                      <a:fillRect/>
+                    </a:stretch>
+                  </pic:blipFill>
+                  <pic:spPr bwMode="auto">
+                    <a:xfrm>
+                      <a:off x="0" y="0"/>
+                      <a:ext cx="5334000" cy="632732"/>
+                    </a:xfrm>
+                    <a:prstGeom prst="rect">
+                      <a:avLst/>
+                    </a:prstGeom>
+                    <a:noFill/>
+                    <a:ln w="9525">
+                      <a:noFill/>
+                      <a:headEnd/>
+                      <a:tailEnd/>
+                    </a:ln>
+                  </pic:spPr>
+                </pic:pic>
+              </a:graphicData>
+            </a:graphic>
+          </wp:inline>
+        </w:drawing>
+      </w:r>
+    </w:p>
+    <w:bookmarkEnd w:id="43"/>
+    <w:bookmarkStart w:id="47" w:name="produzione-ebook-e-distribuzione"/>
     <w:p>
       <w:pPr>
         <w:pStyle w:val="Heading4"/>
@@ -1092,96 +684,54 @@
     </w:p>
     <w:p>
       <w:pPr>
-        <w:pStyle w:val="SourceCode"/>
-      </w:pPr>
-      <w:r>
-        <w:rPr>
-          <w:rStyle w:val="VerbatimChar"/>
-        </w:rPr>
-        <w:t xml:space="preserve">flowchart LR</w:t>
-      </w:r>
-      <w:r>
-        <w:br/>
-      </w:r>
-      <w:r>
-        <w:br/>
-      </w:r>
-      <w:r>
-        <w:rPr>
-          <w:rStyle w:val="VerbatimChar"/>
-        </w:rPr>
-        <w:t xml:space="preserve">id1(Creazione file .NCX e nax.XHTML)</w:t>
-      </w:r>
-      <w:r>
-        <w:br/>
-      </w:r>
-      <w:r>
-        <w:rPr>
-          <w:rStyle w:val="VerbatimChar"/>
-        </w:rPr>
-        <w:t xml:space="preserve">id2([Creazione del file .OPF])</w:t>
-      </w:r>
-      <w:r>
-        <w:br/>
-      </w:r>
-      <w:r>
-        <w:rPr>
-          <w:rStyle w:val="VerbatimChar"/>
-        </w:rPr>
-        <w:t xml:space="preserve">id3(Definizione dei metadati)</w:t>
-      </w:r>
-      <w:r>
-        <w:br/>
-      </w:r>
-      <w:r>
-        <w:rPr>
-          <w:rStyle w:val="VerbatimChar"/>
-        </w:rPr>
-        <w:t xml:space="preserve">id4([Compilazione del progetto])</w:t>
-      </w:r>
-      <w:r>
-        <w:br/>
-      </w:r>
-      <w:r>
-        <w:rPr>
-          <w:rStyle w:val="VerbatimChar"/>
-        </w:rPr>
-        <w:t xml:space="preserve">id5(Rilascio del prodotto sulle piattaforme digitali)</w:t>
-      </w:r>
-      <w:r>
-        <w:br/>
-      </w:r>
-      <w:r>
-        <w:br/>
-      </w:r>
-      <w:r>
-        <w:rPr>
-          <w:rStyle w:val="VerbatimChar"/>
-        </w:rPr>
-        <w:t xml:space="preserve">id2 --&gt; id1</w:t>
-      </w:r>
-      <w:r>
-        <w:br/>
-      </w:r>
-      <w:r>
-        <w:rPr>
-          <w:rStyle w:val="VerbatimChar"/>
-        </w:rPr>
-        <w:t xml:space="preserve">id1 --&gt; id3</w:t>
-      </w:r>
-      <w:r>
-        <w:br/>
-      </w:r>
-      <w:r>
-        <w:rPr>
-          <w:rStyle w:val="VerbatimChar"/>
-        </w:rPr>
-        <w:t xml:space="preserve">id3 --&gt; id4 --&gt; id5</w:t>
-      </w:r>
-    </w:p>
-    <w:bookmarkEnd w:id="35"/>
-    <w:bookmarkEnd w:id="36"/>
-    <w:bookmarkStart w:id="37" w:name="tecnologie-adottate"/>
+        <w:pStyle w:val="FirstParagraph"/>
+      </w:pPr>
+      <w:r>
+        <w:drawing>
+          <wp:inline>
+            <wp:extent cx="5334000" cy="190500"/>
+            <wp:effectExtent b="0" l="0" r="0" t="0"/>
+            <wp:docPr descr="" title="" id="45" name="Picture"/>
+            <a:graphic>
+              <a:graphicData uri="http://schemas.openxmlformats.org/drawingml/2006/picture">
+                <pic:pic>
+                  <pic:nvPicPr>
+                    <pic:cNvPr descr="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" id="46" name="Picture"/>
+                    <pic:cNvPicPr>
+                      <a:picLocks noChangeArrowheads="1" noChangeAspect="1"/>
+                    </pic:cNvPicPr>
+                  </pic:nvPicPr>
+                  <pic:blipFill>
+                    <a:blip r:embed="rId44"/>
+                    <a:stretch>
+                      <a:fillRect/>
+                    </a:stretch>
+                  </pic:blipFill>
+                  <pic:spPr bwMode="auto">
+                    <a:xfrm>
+                      <a:off x="0" y="0"/>
+                      <a:ext cx="5334000" cy="190500"/>
+                    </a:xfrm>
+                    <a:prstGeom prst="rect">
+                      <a:avLst/>
+                    </a:prstGeom>
+                    <a:noFill/>
+                    <a:ln w="9525">
+                      <a:noFill/>
+                      <a:headEnd/>
+                      <a:tailEnd/>
+                    </a:ln>
+                  </pic:spPr>
+                </pic:pic>
+              </a:graphicData>
+            </a:graphic>
+          </wp:inline>
+        </w:drawing>
+      </w:r>
+    </w:p>
+    <w:bookmarkEnd w:id="47"/>
+    <w:bookmarkEnd w:id="48"/>
+    <w:bookmarkStart w:id="49" w:name="tecnologie-adottate"/>
     <w:p>
       <w:pPr>
         <w:pStyle w:val="Heading3"/>
@@ -1525,8 +1075,8 @@
         </w:tc>
       </w:tr>
     </w:tbl>
-    <w:bookmarkEnd w:id="37"/>
-    <w:bookmarkStart w:id="39" w:name="esecuzione-del-flusso"/>
+    <w:bookmarkEnd w:id="49"/>
+    <w:bookmarkStart w:id="51" w:name="esecuzione-del-flusso"/>
     <w:p>
       <w:pPr>
         <w:pStyle w:val="Heading3"/>
@@ -1545,7 +1095,7 @@
       <w:r>
         <w:t xml:space="preserve"> </w:t>
       </w:r>
-      <w:hyperlink r:id="rId38">
+      <w:hyperlink r:id="rId50">
         <w:r>
           <w:rPr>
             <w:rStyle w:val="Hyperlink"/>
@@ -1566,8 +1116,8 @@
         <w:t xml:space="preserve">## Valutazione dei risultati raggiunti</w:t>
       </w:r>
     </w:p>
-    <w:bookmarkEnd w:id="39"/>
-    <w:bookmarkStart w:id="40" w:name="valutazione-del-flusso-di-produzione"/>
+    <w:bookmarkEnd w:id="51"/>
+    <w:bookmarkStart w:id="52" w:name="valutazione-del-flusso-di-produzione"/>
     <w:p>
       <w:pPr>
         <w:pStyle w:val="Heading3"/>
@@ -1596,8 +1146,8 @@
         <w:t xml:space="preserve">Il formato che si ha scelto di adottare, ovvero ePub3, consente di essere supportato su tutti i canali di distribuzione digitali, sia quelli ufficiali (ebook store), sia quelli non ufficiali (social, Internet, ecc.); inoltre, l’utilizzo di un formato standard consente la fruizione del prodotto a tutti gli utenti dotati di un dispositivo o una applicazione di lettura degli e-book.</w:t>
       </w:r>
     </w:p>
-    <w:bookmarkEnd w:id="40"/>
-    <w:bookmarkStart w:id="49" w:name="confronto-con-lo-stato-dellarte"/>
+    <w:bookmarkEnd w:id="52"/>
+    <w:bookmarkStart w:id="61" w:name="confronto-con-lo-stato-dellarte"/>
     <w:p>
       <w:pPr>
         <w:pStyle w:val="Heading3"/>
@@ -1606,7 +1156,7 @@
         <w:t xml:space="preserve">Confronto con lo stato dell’arte</w:t>
       </w:r>
     </w:p>
-    <w:bookmarkStart w:id="44" w:name="schema-asis"/>
+    <w:bookmarkStart w:id="56" w:name="schema-asis"/>
     <w:p>
       <w:pPr>
         <w:pStyle w:val="Heading4"/>
@@ -1624,18 +1174,18 @@
           <wp:inline>
             <wp:extent cx="5334000" cy="6416870"/>
             <wp:effectExtent b="0" l="0" r="0" t="0"/>
-            <wp:docPr descr="Schema ASIS" title="" id="42" name="Picture"/>
+            <wp:docPr descr="Schema ASIS" title="" id="54" name="Picture"/>
             <a:graphic>
               <a:graphicData uri="http://schemas.openxmlformats.org/drawingml/2006/picture">
                 <pic:pic>
                   <pic:nvPicPr>
-                    <pic:cNvPr descr="./Schemi/Schema%20ASIS.png" id="43" name="Picture"/>
+                    <pic:cNvPr descr="./Schemi/Schema%20ASIS.png" id="55" name="Picture"/>
                     <pic:cNvPicPr>
                       <a:picLocks noChangeArrowheads="1" noChangeAspect="1"/>
                     </pic:cNvPicPr>
                   </pic:nvPicPr>
                   <pic:blipFill>
-                    <a:blip r:embed="rId41"/>
+                    <a:blip r:embed="rId53"/>
                     <a:stretch>
                       <a:fillRect/>
                     </a:stretch>
@@ -1670,8 +1220,8 @@
         <w:t xml:space="preserve">Schema ASIS</w:t>
       </w:r>
     </w:p>
-    <w:bookmarkEnd w:id="44"/>
-    <w:bookmarkStart w:id="48" w:name="schema-tobe"/>
+    <w:bookmarkEnd w:id="56"/>
+    <w:bookmarkStart w:id="60" w:name="schema-tobe"/>
     <w:p>
       <w:pPr>
         <w:pStyle w:val="Heading4"/>
@@ -1689,18 +1239,18 @@
           <wp:inline>
             <wp:extent cx="5334000" cy="6416870"/>
             <wp:effectExtent b="0" l="0" r="0" t="0"/>
-            <wp:docPr descr="Schema TOBE" title="" id="46" name="Picture"/>
+            <wp:docPr descr="Schema TOBE" title="" id="58" name="Picture"/>
             <a:graphic>
               <a:graphicData uri="http://schemas.openxmlformats.org/drawingml/2006/picture">
                 <pic:pic>
                   <pic:nvPicPr>
-                    <pic:cNvPr descr="./Schemi/Diagramma%20TOBE.png" id="47" name="Picture"/>
+                    <pic:cNvPr descr="./Schemi/Diagramma%20TOBE.png" id="59" name="Picture"/>
                     <pic:cNvPicPr>
                       <a:picLocks noChangeArrowheads="1" noChangeAspect="1"/>
                     </pic:cNvPicPr>
                   </pic:nvPicPr>
                   <pic:blipFill>
-                    <a:blip r:embed="rId45"/>
+                    <a:blip r:embed="rId57"/>
                     <a:stretch>
                       <a:fillRect/>
                     </a:stretch>
@@ -1743,9 +1293,9 @@
         <w:t xml:space="preserve">A primo impatto sembrerebbero non esserci grandi differenze tra i due schemi, ma prestando maggiore attenzione al contenuto dei vari blocchi viene evidenziato come, nello schema TOBE, siano stati automatizzati i passi relativi alla verifica dei vincoli relativi ai fogli di stile ed ai requisiti di accessibilita’ dell’ePub3; inoltre, sono stati automatizzati anche i passi di modifica di eventuali errori all’interno del contenuto o del foglio di stile, mediante l’uso di software preposti a questi compiti.</w:t>
       </w:r>
     </w:p>
-    <w:bookmarkEnd w:id="48"/>
-    <w:bookmarkEnd w:id="49"/>
-    <w:bookmarkStart w:id="50" w:name="limiti-emersi"/>
+    <w:bookmarkEnd w:id="60"/>
+    <w:bookmarkEnd w:id="61"/>
+    <w:bookmarkStart w:id="62" w:name="limiti-emersi"/>
     <w:p>
       <w:pPr>
         <w:pStyle w:val="Heading3"/>
@@ -1774,9 +1324,9 @@
         <w:t xml:space="preserve">Infine, l’interfaccia grafica, ormai obsoleta, di Sigil ha richiesto un tempo maggiore nello sviluppo e nella comprensione delle funzioni messe a disposizione dall’applicazione, anche a causa di una documentazione scarsa o molto vecchia e ormai obsoleta.</w:t>
       </w:r>
     </w:p>
-    <w:bookmarkEnd w:id="50"/>
-    <w:bookmarkEnd w:id="51"/>
-    <w:bookmarkStart w:id="52" w:name="conclusioni"/>
+    <w:bookmarkEnd w:id="62"/>
+    <w:bookmarkEnd w:id="63"/>
+    <w:bookmarkStart w:id="64" w:name="conclusioni"/>
     <w:p>
       <w:pPr>
         <w:pStyle w:val="Heading2"/>
@@ -1805,8 +1355,8 @@
         <w:t xml:space="preserve">Tutti gli scenari d’uso descritti all’interno della consegna risultano essere soddisfatti, per cui il lavoro si puo’ ritenere possibile e completo per le richieste; l’uso di strumenti piu’ avanzati, magari a pagamento, permetterebbe uno sviluppo piu’ lineare, omogeneo e rapido dei contenuti, permettendo di arrivare a produrre un prodotto finale molto piu’ professionale di quello ottenuto ora, ma ad un costo molto maggiore.</w:t>
       </w:r>
     </w:p>
-    <w:bookmarkEnd w:id="52"/>
-    <w:bookmarkStart w:id="77" w:name="bibliografia-e-sitografia"/>
+    <w:bookmarkEnd w:id="64"/>
+    <w:bookmarkStart w:id="89" w:name="bibliografia-e-sitografia"/>
     <w:p>
       <w:pPr>
         <w:pStyle w:val="Heading2"/>
@@ -1829,8 +1379,8 @@
         <w:t xml:space="preserve">[12]</w:t>
       </w:r>
     </w:p>
-    <w:bookmarkStart w:id="76" w:name="refs"/>
-    <w:bookmarkStart w:id="54" w:name="ref-sechi2010"/>
+    <w:bookmarkStart w:id="88" w:name="refs"/>
+    <w:bookmarkStart w:id="66" w:name="ref-sechi2010"/>
     <w:p>
       <w:pPr>
         <w:pStyle w:val="Bibliography"/>
@@ -1863,7 +1413,7 @@
       <w:r>
         <w:t xml:space="preserve"> </w:t>
       </w:r>
-      <w:hyperlink r:id="rId53">
+      <w:hyperlink r:id="rId65">
         <w:r>
           <w:rPr>
             <w:rStyle w:val="Hyperlink"/>
@@ -1872,8 +1422,8 @@
         </w:r>
       </w:hyperlink>
     </w:p>
-    <w:bookmarkEnd w:id="54"/>
-    <w:bookmarkStart w:id="56" w:name="ref-pantieri2021"/>
+    <w:bookmarkEnd w:id="66"/>
+    <w:bookmarkStart w:id="68" w:name="ref-pantieri2021"/>
     <w:p>
       <w:pPr>
         <w:pStyle w:val="Bibliography"/>
@@ -1906,7 +1456,7 @@
       <w:r>
         <w:t xml:space="preserve"> </w:t>
       </w:r>
-      <w:hyperlink r:id="rId55">
+      <w:hyperlink r:id="rId67">
         <w:r>
           <w:rPr>
             <w:rStyle w:val="Hyperlink"/>
@@ -1915,8 +1465,8 @@
         </w:r>
       </w:hyperlink>
     </w:p>
-    <w:bookmarkEnd w:id="56"/>
-    <w:bookmarkStart w:id="58" w:name="ref-ceravolo2023"/>
+    <w:bookmarkEnd w:id="68"/>
+    <w:bookmarkStart w:id="70" w:name="ref-ceravolo2023"/>
     <w:p>
       <w:pPr>
         <w:pStyle w:val="Bibliography"/>
@@ -1948,7 +1498,7 @@
       <w:r>
         <w:t xml:space="preserve"> </w:t>
       </w:r>
-      <w:hyperlink r:id="rId57">
+      <w:hyperlink r:id="rId69">
         <w:r>
           <w:rPr>
             <w:rStyle w:val="Hyperlink"/>
@@ -1957,8 +1507,8 @@
         </w:r>
       </w:hyperlink>
     </w:p>
-    <w:bookmarkEnd w:id="58"/>
-    <w:bookmarkStart w:id="60" w:name="ref-pixabay"/>
+    <w:bookmarkEnd w:id="70"/>
+    <w:bookmarkStart w:id="72" w:name="ref-pixabay"/>
     <w:p>
       <w:pPr>
         <w:pStyle w:val="Bibliography"/>
@@ -1984,7 +1534,7 @@
       <w:r>
         <w:t xml:space="preserve"> </w:t>
       </w:r>
-      <w:hyperlink r:id="rId59">
+      <w:hyperlink r:id="rId71">
         <w:r>
           <w:rPr>
             <w:rStyle w:val="Hyperlink"/>
@@ -1993,8 +1543,8 @@
         </w:r>
       </w:hyperlink>
     </w:p>
-    <w:bookmarkEnd w:id="60"/>
-    <w:bookmarkStart w:id="62" w:name="ref-w3c-css-verifier"/>
+    <w:bookmarkEnd w:id="72"/>
+    <w:bookmarkStart w:id="74" w:name="ref-w3c-css-verifier"/>
     <w:p>
       <w:pPr>
         <w:pStyle w:val="Bibliography"/>
@@ -2020,7 +1570,7 @@
       <w:r>
         <w:t xml:space="preserve"> </w:t>
       </w:r>
-      <w:hyperlink r:id="rId61">
+      <w:hyperlink r:id="rId73">
         <w:r>
           <w:rPr>
             <w:rStyle w:val="Hyperlink"/>
@@ -2029,8 +1579,8 @@
         </w:r>
       </w:hyperlink>
     </w:p>
-    <w:bookmarkEnd w:id="62"/>
-    <w:bookmarkStart w:id="63" w:name="ref-md-table-generator"/>
+    <w:bookmarkEnd w:id="74"/>
+    <w:bookmarkStart w:id="75" w:name="ref-md-table-generator"/>
     <w:p>
       <w:pPr>
         <w:pStyle w:val="Bibliography"/>
@@ -2051,8 +1601,8 @@
         <w:t xml:space="preserve"> </w:t>
       </w:r>
     </w:p>
-    <w:bookmarkEnd w:id="63"/>
-    <w:bookmarkStart w:id="65" w:name="ref-epub-accessibility"/>
+    <w:bookmarkEnd w:id="75"/>
+    <w:bookmarkStart w:id="77" w:name="ref-epub-accessibility"/>
     <w:p>
       <w:pPr>
         <w:pStyle w:val="Bibliography"/>
@@ -2078,7 +1628,7 @@
       <w:r>
         <w:t xml:space="preserve"> </w:t>
       </w:r>
-      <w:hyperlink r:id="rId64">
+      <w:hyperlink r:id="rId76">
         <w:r>
           <w:rPr>
             <w:rStyle w:val="Hyperlink"/>
@@ -2087,8 +1637,8 @@
         </w:r>
       </w:hyperlink>
     </w:p>
-    <w:bookmarkEnd w:id="65"/>
-    <w:bookmarkStart w:id="67" w:name="ref-daisy"/>
+    <w:bookmarkEnd w:id="77"/>
+    <w:bookmarkStart w:id="79" w:name="ref-daisy"/>
     <w:p>
       <w:pPr>
         <w:pStyle w:val="Bibliography"/>
@@ -2114,7 +1664,7 @@
       <w:r>
         <w:t xml:space="preserve"> </w:t>
       </w:r>
-      <w:hyperlink r:id="rId66">
+      <w:hyperlink r:id="rId78">
         <w:r>
           <w:rPr>
             <w:rStyle w:val="Hyperlink"/>
@@ -2123,8 +1673,8 @@
         </w:r>
       </w:hyperlink>
     </w:p>
-    <w:bookmarkEnd w:id="67"/>
-    <w:bookmarkStart w:id="69" w:name="ref-pexels"/>
+    <w:bookmarkEnd w:id="79"/>
+    <w:bookmarkStart w:id="81" w:name="ref-pexels"/>
     <w:p>
       <w:pPr>
         <w:pStyle w:val="Bibliography"/>
@@ -2150,7 +1700,7 @@
       <w:r>
         <w:t xml:space="preserve"> </w:t>
       </w:r>
-      <w:hyperlink r:id="rId68">
+      <w:hyperlink r:id="rId80">
         <w:r>
           <w:rPr>
             <w:rStyle w:val="Hyperlink"/>
@@ -2159,8 +1709,8 @@
         </w:r>
       </w:hyperlink>
     </w:p>
-    <w:bookmarkEnd w:id="69"/>
-    <w:bookmarkStart w:id="71" w:name="ref-luvvoice"/>
+    <w:bookmarkEnd w:id="81"/>
+    <w:bookmarkStart w:id="83" w:name="ref-luvvoice"/>
     <w:p>
       <w:pPr>
         <w:pStyle w:val="Bibliography"/>
@@ -2186,7 +1736,7 @@
       <w:r>
         <w:t xml:space="preserve"> </w:t>
       </w:r>
-      <w:hyperlink r:id="rId70">
+      <w:hyperlink r:id="rId82">
         <w:r>
           <w:rPr>
             <w:rStyle w:val="Hyperlink"/>
@@ -2195,8 +1745,8 @@
         </w:r>
       </w:hyperlink>
     </w:p>
-    <w:bookmarkEnd w:id="71"/>
-    <w:bookmarkStart w:id="73" w:name="ref-mermaid"/>
+    <w:bookmarkEnd w:id="83"/>
+    <w:bookmarkStart w:id="85" w:name="ref-mermaid"/>
     <w:p>
       <w:pPr>
         <w:pStyle w:val="Bibliography"/>
@@ -2222,7 +1772,7 @@
       <w:r>
         <w:t xml:space="preserve"> </w:t>
       </w:r>
-      <w:hyperlink r:id="rId72">
+      <w:hyperlink r:id="rId84">
         <w:r>
           <w:rPr>
             <w:rStyle w:val="Hyperlink"/>
@@ -2231,8 +1781,8 @@
         </w:r>
       </w:hyperlink>
     </w:p>
-    <w:bookmarkEnd w:id="73"/>
-    <w:bookmarkStart w:id="75" w:name="ref-figma"/>
+    <w:bookmarkEnd w:id="85"/>
+    <w:bookmarkStart w:id="87" w:name="ref-figma"/>
     <w:p>
       <w:pPr>
         <w:pStyle w:val="Bibliography"/>
@@ -2258,7 +1808,7 @@
       <w:r>
         <w:t xml:space="preserve"> </w:t>
       </w:r>
-      <w:hyperlink r:id="rId74">
+      <w:hyperlink r:id="rId86">
         <w:r>
           <w:rPr>
             <w:rStyle w:val="Hyperlink"/>
@@ -2267,10 +1817,10 @@
         </w:r>
       </w:hyperlink>
     </w:p>
-    <w:bookmarkEnd w:id="75"/>
-    <w:bookmarkEnd w:id="76"/>
-    <w:bookmarkEnd w:id="77"/>
-    <w:bookmarkEnd w:id="78"/>
+    <w:bookmarkEnd w:id="87"/>
+    <w:bookmarkEnd w:id="88"/>
+    <w:bookmarkEnd w:id="89"/>
+    <w:bookmarkEnd w:id="90"/>
     <w:sectPr>
       <w:footnotePr>
         <w:numRestart w:val="eachSect"/>

</xml_diff>